<commit_message>
Update generated resume files
</commit_message>
<xml_diff>
--- a/docs/assets/brand-profile/resume/Luke-Richardson-Resume.docx
+++ b/docs/assets/brand-profile/resume/Luke-Richardson-Resume.docx
@@ -2,6 +2,48 @@
 <file path=word/document.xml><?xml version="1.0" encoding="utf-8"?>
 <w:document xmlns:w="http://schemas.openxmlformats.org/wordprocessingml/2006/main" xmlns:m="http://schemas.openxmlformats.org/officeDocument/2006/math" xmlns:r="http://schemas.openxmlformats.org/officeDocument/2006/relationships" xmlns:o="urn:schemas-microsoft-com:office:office" xmlns:v="urn:schemas-microsoft-com:vml" xmlns:w10="urn:schemas-microsoft-com:office:word" xmlns:a="http://schemas.openxmlformats.org/drawingml/2006/main" xmlns:pic="http://schemas.openxmlformats.org/drawingml/2006/picture" xmlns:wp="http://schemas.openxmlformats.org/drawingml/2006/wordprocessingDrawing">
   <w:body>
+    <w:p>
+      <w:pPr>
+        <w:pStyle w:val="Title"/>
+      </w:pPr>
+      <w:r>
+        <w:t xml:space="preserve">Luke</w:t>
+      </w:r>
+      <w:r>
+        <w:t xml:space="preserve"> </w:t>
+      </w:r>
+      <w:r>
+        <w:t xml:space="preserve">Richardson</w:t>
+      </w:r>
+      <w:r>
+        <w:t xml:space="preserve"> </w:t>
+      </w:r>
+      <w:r>
+        <w:t xml:space="preserve">Resume</w:t>
+      </w:r>
+    </w:p>
+    <w:p>
+      <w:pPr>
+        <w:pStyle w:val="Author"/>
+      </w:pPr>
+      <w:r>
+        <w:t xml:space="preserve">Luke</w:t>
+      </w:r>
+      <w:r>
+        <w:t xml:space="preserve"> </w:t>
+      </w:r>
+      <w:r>
+        <w:t xml:space="preserve">Richardson</w:t>
+      </w:r>
+    </w:p>
+    <w:p>
+      <w:pPr>
+        <w:pStyle w:val="Date"/>
+      </w:pPr>
+      <w:r>
+        <w:t xml:space="preserve">13/05/2025</w:t>
+      </w:r>
+    </w:p>
     <w:bookmarkStart w:id="41" w:name="luke-richardson"/>
     <w:p>
       <w:pPr>
@@ -147,7 +189,7 @@
         <w:pStyle w:val="FirstParagraph"/>
       </w:pPr>
       <w:r>
-        <w:t xml:space="preserve">Network Systems Engineer &amp; Architect with a bias for automation, bridging cloud-native tooling with real-world complexity at scale. Experienced across enterprise, data centre, industrial and smart building environments, with a focus on robust system design and automation-driven delivery.</w:t>
+        <w:t xml:space="preserve">Network Systems Engineer &amp; Architect with a bias for automation, bridging cloud-native tooling with legacy complexity. Experienced across enterprise, data centre, industrial and smart building environments, with a focus on robust system design and automation-driven delivery.</w:t>
       </w:r>
     </w:p>
     <w:p>
@@ -244,7 +286,7 @@
         <w:t xml:space="preserve"> </w:t>
       </w:r>
       <w:r>
-        <w:t xml:space="preserve">Linux, Docker, Nornir, REST APIs, CI / CD, Grafana</w:t>
+        <w:t xml:space="preserve">Linux, Docker, Nornir, REST APIs, CICD, Grafana</w:t>
       </w:r>
       <w:r>
         <w:br/>
@@ -294,7 +336,7 @@
         <w:t xml:space="preserve"> </w:t>
       </w:r>
       <w:r>
-        <w:t xml:space="preserve">Leadership, client-facing architectural leadership, cross-functional collaboration, commercial acumen</w:t>
+        <w:t xml:space="preserve">Leadership, client-facing engagement, cross-functional collaboration, commercial acumen</w:t>
       </w:r>
     </w:p>
     <w:p>
@@ -776,7 +818,7 @@
         <w:pStyle w:val="Compact"/>
       </w:pPr>
       <w:r>
-        <w:t xml:space="preserve">Led design and delivery of high-performance smart building networks, integrating Cisco, Allied Telesis, and IoT systems.</w:t>
+        <w:t xml:space="preserve">Led delivery of high-performance smart building networks, integrating Cisco, Allied Telesis, and IoT systems.</w:t>
       </w:r>
     </w:p>
     <w:p>
@@ -788,7 +830,7 @@
         <w:pStyle w:val="Compact"/>
       </w:pPr>
       <w:r>
-        <w:t xml:space="preserve">Produced technical RFIs, BoMs, and submission packages, aligning to client specs and winning major ICT contracts.</w:t>
+        <w:t xml:space="preserve">Produced RFIs, BoMs, and technical submissions, aligning to client specs and winning major ICT contracts.</w:t>
       </w:r>
     </w:p>
     <w:p>
@@ -812,7 +854,7 @@
         <w:pStyle w:val="Compact"/>
       </w:pPr>
       <w:r>
-        <w:t xml:space="preserve">Reduced project costs by approximately 15% through spec refinement and vendor strategy, while achieving WiredScore Gold/Platinum.</w:t>
+        <w:t xml:space="preserve">Reduced project costs by approximately 15% through spec refinement and vendor strategy, while achieving WiredScore.</w:t>
       </w:r>
     </w:p>
     <w:p>
@@ -874,7 +916,7 @@
         <w:pStyle w:val="Compact"/>
       </w:pPr>
       <w:r>
-        <w:t xml:space="preserve">Migrated 100+ offices globally from legacy Cisco to Juniper Mist, reducing incident frequency and support overhead.</w:t>
+        <w:t xml:space="preserve">Migrated globally from legacy Cisco to Juniper Mist, reducing incident frequency and support overhead.</w:t>
       </w:r>
       <w:r>
         <w:br/>
@@ -904,7 +946,7 @@
         <w:pStyle w:val="Compact"/>
       </w:pPr>
       <w:r>
-        <w:t xml:space="preserve">Led IPFabric and Nautobot adoption from proof-of-concept to production, saving 200+ engineering hours annually through automated visibility and source of truth management.</w:t>
+        <w:t xml:space="preserve">Led IPFabric and Nautobot adoption from concept to production, saving 200+ engineering hours annually through automation.</w:t>
       </w:r>
     </w:p>
     <w:p>
@@ -928,7 +970,7 @@
         <w:pStyle w:val="Compact"/>
       </w:pPr>
       <w:r>
-        <w:t xml:space="preserve">Product owner &amp; primary owner of departmental AWS Networking, Splunk Observability, and Okta SSO environments.</w:t>
+        <w:t xml:space="preserve">Product owner of departmental AWS Networking, Splunk Observability, and Okta SSO environments.</w:t>
       </w:r>
       <w:r>
         <w:br/>
@@ -964,103 +1006,25 @@
         <w:t xml:space="preserve">Education</w:t>
       </w:r>
     </w:p>
-    <w:tbl>
-      <w:tblPr>
-        <w:tblStyle w:val="Table"/>
-        <w:tblW w:type="pct" w:w="5000"/>
-        <w:tblLook w:firstRow="1" w:lastRow="0" w:firstColumn="0" w:lastColumn="0" w:noHBand="0" w:noVBand="0" w:val="0020"/>
-        <w:jc w:val="start"/>
-      </w:tblPr>
-      <w:tblGrid>
-        <w:gridCol w:w="2640"/>
-        <w:gridCol w:w="2640"/>
-        <w:gridCol w:w="2640"/>
-      </w:tblGrid>
-      <w:tr>
-        <w:trPr>
-          <w:tblHeader w:val="true"/>
-        </w:trPr>
-        <w:tc>
-          <w:tcPr/>
-          <w:p>
-            <w:pPr>
-              <w:pStyle w:val="Compact"/>
-              <w:jc w:val="left"/>
-            </w:pPr>
-            <w:r>
-              <w:t xml:space="preserve">Where</w:t>
-            </w:r>
-          </w:p>
-        </w:tc>
-        <w:tc>
-          <w:tcPr/>
-          <w:p>
-            <w:pPr>
-              <w:pStyle w:val="Compact"/>
-              <w:jc w:val="left"/>
-            </w:pPr>
-            <w:r>
-              <w:t xml:space="preserve">When</w:t>
-            </w:r>
-          </w:p>
-        </w:tc>
-        <w:tc>
-          <w:tcPr/>
-          <w:p>
-            <w:pPr>
-              <w:pStyle w:val="Compact"/>
-              <w:jc w:val="left"/>
-            </w:pPr>
-            <w:r>
-              <w:t xml:space="preserve">What</w:t>
-            </w:r>
-          </w:p>
-        </w:tc>
-      </w:tr>
-      <w:tr>
-        <w:tc>
-          <w:tcPr/>
-          <w:p>
-            <w:pPr>
-              <w:pStyle w:val="Compact"/>
-              <w:jc w:val="left"/>
-            </w:pPr>
-            <w:hyperlink r:id="rId38">
-              <w:r>
-                <w:rPr>
-                  <w:rStyle w:val="Hyperlink"/>
-                </w:rPr>
-                <w:t xml:space="preserve">University of London</w:t>
-              </w:r>
-            </w:hyperlink>
-          </w:p>
-        </w:tc>
-        <w:tc>
-          <w:tcPr/>
-          <w:p>
-            <w:pPr>
-              <w:pStyle w:val="Compact"/>
-              <w:jc w:val="left"/>
-            </w:pPr>
-            <w:r>
-              <w:t xml:space="preserve">2005 - 2008</w:t>
-            </w:r>
-          </w:p>
-        </w:tc>
-        <w:tc>
-          <w:tcPr/>
-          <w:p>
-            <w:pPr>
-              <w:pStyle w:val="Compact"/>
-              <w:jc w:val="left"/>
-            </w:pPr>
-            <w:r>
-              <w:t xml:space="preserve">BA in Politics, 2:1</w:t>
-            </w:r>
-          </w:p>
-        </w:tc>
-      </w:tr>
-    </w:tbl>
+    <w:p>
+      <w:pPr>
+        <w:pStyle w:val="FirstParagraph"/>
+      </w:pPr>
+      <w:hyperlink r:id="rId38">
+        <w:r>
+          <w:rPr>
+            <w:rStyle w:val="Hyperlink"/>
+          </w:rPr>
+          <w:t xml:space="preserve">University of London</w:t>
+        </w:r>
+      </w:hyperlink>
+      <w:r>
+        <w:t xml:space="preserve"> </w:t>
+      </w:r>
+      <w:r>
+        <w:t xml:space="preserve">| 2005 - 2008 | BA in Politics, 2:1</w:t>
+      </w:r>
+    </w:p>
     <w:p>
       <w:r>
         <w:pict>
@@ -1095,10 +1059,19 @@
     </w:p>
     <w:p>
       <w:pPr>
-        <w:pStyle w:val="BlockText"/>
-      </w:pPr>
+        <w:pStyle w:val="FirstParagraph"/>
+      </w:pPr>
+      <w:r>
+        <w:t xml:space="preserve">“</w:t>
+      </w:r>
       <w:r>
         <w:t xml:space="preserve">Be Good &amp; be Gone.</w:t>
+      </w:r>
+      <w:r>
+        <w:t xml:space="preserve">”</w:t>
+      </w:r>
+      <w:r>
+        <w:t xml:space="preserve"> </w:t>
       </w:r>
       <w:hyperlink r:id="rId22">
         <w:r>
@@ -1192,7 +1165,7 @@
         <w:t xml:space="preserve"> </w:t>
       </w:r>
       <w:r>
-        <w:t xml:space="preserve">Terraform, Ansible, GitOps, CI / CD, GitHub Actions, Nornir, REST API, Python SDKs, Postman, NetBox, Nautobot, InfraHub, IPFabric, Splunk, Prometheus, Grafana</w:t>
+        <w:t xml:space="preserve">Terraform, Ansible, GitOps, CICD, GitHub Actions, Nornir, REST API, Python SDKs, Postman, NetBox, Nautobot, InfraHub, IPFabric, Splunk, Prometheus, Grafana</w:t>
       </w:r>
     </w:p>
     <w:p>

</xml_diff>